<commit_message>
New Update 21 พย. 61
</commit_message>
<xml_diff>
--- a/การกำหนดรหัสวิชา.docx
+++ b/การกำหนดรหัสวิชา.docx
@@ -124,7 +124,6 @@
           <w:lang w:bidi="th-TH"/>
         </w:rPr>
       </w:pPr>
-      <w:bookmarkStart w:id="0" w:name="_GoBack"/>
       <w:r>
         <w:rPr>
           <w:rFonts w:ascii="TH SarabunPSK" w:hAnsi="TH SarabunPSK" w:cs="TH SarabunPSK" w:hint="cs"/>
@@ -173,7 +172,6 @@
           </wp:inline>
         </w:drawing>
       </w:r>
-      <w:bookmarkEnd w:id="0"/>
     </w:p>
     <w:p>
       <w:pPr>
@@ -369,12 +367,15 @@
         <w:ind w:left="1440"/>
         <w:rPr>
           <w:rFonts w:ascii="TH SarabunPSK" w:hAnsi="TH SarabunPSK" w:cs="TH SarabunPSK"/>
-          <w:lang w:bidi="th-TH"/>
-        </w:rPr>
-      </w:pPr>
-      <w:r>
-        <w:rPr>
-          <w:rFonts w:ascii="TH SarabunPSK" w:hAnsi="TH SarabunPSK" w:cs="TH SarabunPSK" w:hint="cs"/>
+          <w:color w:val="0070C0"/>
+          <w:lang w:bidi="th-TH"/>
+        </w:rPr>
+      </w:pPr>
+      <w:bookmarkStart w:id="0" w:name="_GoBack"/>
+      <w:r>
+        <w:rPr>
+          <w:rFonts w:ascii="TH SarabunPSK" w:hAnsi="TH SarabunPSK" w:cs="TH SarabunPSK" w:hint="cs"/>
+          <w:color w:val="0070C0"/>
           <w:cs/>
           <w:lang w:bidi="th-TH"/>
         </w:rPr>
@@ -386,18 +387,21 @@
         <w:ind w:left="1440"/>
         <w:rPr>
           <w:rFonts w:ascii="TH SarabunPSK" w:hAnsi="TH SarabunPSK" w:cs="TH SarabunPSK"/>
-          <w:lang w:bidi="th-TH"/>
-        </w:rPr>
-      </w:pPr>
-      <w:r>
-        <w:rPr>
-          <w:rFonts w:ascii="TH SarabunPSK" w:hAnsi="TH SarabunPSK" w:cs="TH SarabunPSK" w:hint="cs"/>
+          <w:color w:val="0070C0"/>
+          <w:lang w:bidi="th-TH"/>
+        </w:rPr>
+      </w:pPr>
+      <w:r>
+        <w:rPr>
+          <w:rFonts w:ascii="TH SarabunPSK" w:hAnsi="TH SarabunPSK" w:cs="TH SarabunPSK" w:hint="cs"/>
+          <w:color w:val="0070C0"/>
           <w:cs/>
           <w:lang w:bidi="th-TH"/>
         </w:rPr>
         <w:t>21 คณะเทคโนโลยีการจัดการ</w:t>
       </w:r>
     </w:p>
+    <w:bookmarkEnd w:id="0"/>
     <w:p>
       <w:pPr>
         <w:ind w:left="720"/>

</xml_diff>